<commit_message>
adicionado texto ONG linha doutores da alegria
</commit_message>
<xml_diff>
--- a/CV_SHEYLAMPSILVA.docx
+++ b/CV_SHEYLAMPSILVA.docx
@@ -2152,6 +2152,14 @@
           <w:color w:val="231F20"/>
           <w:w w:val="105"/>
         </w:rPr>
+        <w:t xml:space="preserve">ONG </w:t>
+      </w:r>
+      <w:r>
+        <w:rPr>
+          <w:rFonts w:ascii="Verdana" w:hAnsi="Verdana"/>
+          <w:color w:val="231F20"/>
+          <w:w w:val="105"/>
+        </w:rPr>
         <w:t>Doutores da Alegria</w:t>
       </w:r>
     </w:p>
@@ -2221,7 +2229,58 @@
       <w:pPr>
         <w:pStyle w:val="Corpodetexto"/>
         <w:spacing w:before="11" w:line="249" w:lineRule="auto"/>
-        <w:ind w:right="763"/>
+        <w:ind w:left="112" w:right="763"/>
+        <w:rPr>
+          <w:rFonts w:ascii="Verdana" w:hAnsi="Verdana"/>
+          <w:color w:val="231F20"/>
+          <w:w w:val="105"/>
+        </w:rPr>
+      </w:pPr>
+    </w:p>
+    <w:p>
+      <w:pPr>
+        <w:pStyle w:val="Corpodetexto"/>
+        <w:spacing w:before="11" w:line="249" w:lineRule="auto"/>
+        <w:ind w:left="112" w:right="763"/>
+        <w:rPr>
+          <w:rFonts w:ascii="Verdana" w:hAnsi="Verdana"/>
+          <w:color w:val="231F20"/>
+          <w:w w:val="105"/>
+        </w:rPr>
+      </w:pPr>
+      <w:r>
+        <w:rPr>
+          <w:rFonts w:ascii="Verdana" w:hAnsi="Verdana"/>
+          <w:color w:val="231F20"/>
+          <w:w w:val="105"/>
+        </w:rPr>
+        <w:t>Centro de Processamento de Dados do Banco do Brasil</w:t>
+      </w:r>
+    </w:p>
+    <w:p>
+      <w:pPr>
+        <w:pStyle w:val="Ttulo1"/>
+        <w:ind w:left="112"/>
+        <w:rPr>
+          <w:rFonts w:ascii="Verdana" w:hAnsi="Verdana"/>
+          <w:sz w:val="22"/>
+          <w:szCs w:val="22"/>
+        </w:rPr>
+      </w:pPr>
+      <w:r>
+        <w:rPr>
+          <w:rFonts w:ascii="Verdana" w:hAnsi="Verdana"/>
+          <w:sz w:val="22"/>
+          <w:szCs w:val="22"/>
+        </w:rPr>
+        <w:t xml:space="preserve">Digitadora Estagiária  </w:t>
+      </w:r>
+    </w:p>
+    <w:p>
+      <w:pPr>
+        <w:pStyle w:val="Corpodetexto"/>
+        <w:spacing w:before="11" w:line="249" w:lineRule="auto"/>
+        <w:ind w:left="112" w:right="763"/>
         <w:rPr>
           <w:rFonts w:ascii="Verdana" w:hAnsi="Verdana"/>
           <w:color w:val="231F20"/>
@@ -2307,58 +2366,22 @@
     </w:p>
     <w:p>
       <w:pPr>
-        <w:pStyle w:val="Corpodetexto"/>
-        <w:spacing w:before="11" w:line="249" w:lineRule="auto"/>
-        <w:ind w:left="112" w:right="763"/>
-        <w:rPr>
-          <w:rFonts w:ascii="Verdana" w:hAnsi="Verdana"/>
-          <w:color w:val="231F20"/>
-          <w:w w:val="105"/>
-        </w:rPr>
-      </w:pPr>
-      <w:r>
-        <w:rPr>
-          <w:rFonts w:ascii="Verdana" w:hAnsi="Verdana"/>
-          <w:color w:val="231F20"/>
-          <w:w w:val="105"/>
-        </w:rPr>
-        <w:t>Centro de Processamento de Dados do Banco do Brasil</w:t>
-      </w:r>
-      <w:r>
-        <w:rPr>
-          <w:rFonts w:ascii="Verdana" w:hAnsi="Verdana"/>
-          <w:color w:val="231F20"/>
-          <w:w w:val="105"/>
-        </w:rPr>
-        <w:t xml:space="preserve"> </w:t>
-      </w:r>
-    </w:p>
-    <w:p>
-      <w:pPr>
         <w:pStyle w:val="Ttulo1"/>
         <w:ind w:left="112"/>
         <w:rPr>
           <w:rFonts w:ascii="Verdana" w:hAnsi="Verdana"/>
-          <w:sz w:val="22"/>
-          <w:szCs w:val="22"/>
-        </w:rPr>
-      </w:pPr>
-      <w:r>
-        <w:rPr>
-          <w:rFonts w:ascii="Verdana" w:hAnsi="Verdana"/>
-          <w:sz w:val="22"/>
-          <w:szCs w:val="22"/>
-        </w:rPr>
-        <w:t xml:space="preserve">Digitadora Estagiária </w:t>
-      </w:r>
-      <w:r>
-        <w:rPr>
-          <w:rFonts w:ascii="Verdana" w:hAnsi="Verdana"/>
-          <w:sz w:val="22"/>
-          <w:szCs w:val="22"/>
-        </w:rPr>
-        <w:t xml:space="preserve"> </w:t>
-      </w:r>
+        </w:rPr>
+      </w:pPr>
+    </w:p>
+    <w:p>
+      <w:pPr>
+        <w:pStyle w:val="Corpodetexto"/>
+      </w:pPr>
+    </w:p>
+    <w:p>
+      <w:pPr>
+        <w:pStyle w:val="Corpodetexto"/>
+      </w:pPr>
     </w:p>
     <w:p>
       <w:pPr>
@@ -2367,39 +2390,6 @@
         <w:rPr>
           <w:rFonts w:ascii="Verdana" w:hAnsi="Verdana"/>
         </w:rPr>
-      </w:pPr>
-    </w:p>
-    <w:p>
-      <w:pPr>
-        <w:pStyle w:val="Corpodetexto"/>
-      </w:pPr>
-    </w:p>
-    <w:p>
-      <w:pPr>
-        <w:pStyle w:val="Corpodetexto"/>
-      </w:pPr>
-    </w:p>
-    <w:p>
-      <w:pPr>
-        <w:pStyle w:val="Ttulo1"/>
-        <w:ind w:left="112"/>
-        <w:rPr>
-          <w:rFonts w:ascii="Verdana" w:hAnsi="Verdana"/>
-        </w:rPr>
-      </w:pPr>
-    </w:p>
-    <w:p>
-      <w:pPr>
-        <w:pStyle w:val="Ttulo1"/>
-        <w:ind w:left="112"/>
-        <w:rPr>
-          <w:rFonts w:ascii="Verdana" w:hAnsi="Verdana"/>
-        </w:rPr>
-      </w:pPr>
-    </w:p>
-    <w:p>
-      <w:pPr>
-        <w:pStyle w:val="Corpodetexto"/>
       </w:pPr>
     </w:p>
     <w:p>

</xml_diff>